<commit_message>
Updated resume to docx format instead
</commit_message>
<xml_diff>
--- a/public/AndrewKHChou Resume.docx
+++ b/public/AndrewKHChou Resume.docx
@@ -942,9 +942,10 @@
     </w:p>
     <w:p>
       <w:pPr>
+        <w:pStyle w:val="ListParagraph"/>
         <w:numPr>
           <w:ilvl w:val="0"/>
-          <w:numId w:val="1"/>
+          <w:numId w:val="12"/>
         </w:numPr>
         <w:tabs>
           <w:tab w:val="right" w:pos="8787"/>
@@ -972,15 +973,7 @@
           <w:sz w:val="18"/>
           <w:szCs w:val="18"/>
         </w:rPr>
-        <w:t>:</w:t>
-      </w:r>
-      <w:r>
-        <w:rPr>
-          <w:rFonts w:ascii="Calibri" w:eastAsia="Times New Roman" w:hAnsi="Calibri" w:cs="Calibri"/>
-          <w:sz w:val="18"/>
-          <w:szCs w:val="18"/>
-        </w:rPr>
-        <w:t xml:space="preserve"> Data Structure &amp; Algorithms with C++, Operating System, Hardware Computer Organi</w:t>
+        <w:t>: Data Structure &amp; Algorithms with C++, Operating System, Hardware Computer Organi</w:t>
       </w:r>
       <w:r>
         <w:rPr>
@@ -1001,9 +994,10 @@
     </w:p>
     <w:p>
       <w:pPr>
+        <w:pStyle w:val="ListParagraph"/>
         <w:numPr>
           <w:ilvl w:val="0"/>
-          <w:numId w:val="1"/>
+          <w:numId w:val="12"/>
         </w:numPr>
         <w:tabs>
           <w:tab w:val="right" w:pos="8787"/>
@@ -1425,7 +1419,25 @@
           <w:sz w:val="19"/>
           <w:szCs w:val="19"/>
         </w:rPr>
-        <w:t xml:space="preserve"> - </w:t>
+        <w:t xml:space="preserve"> </w:t>
+      </w:r>
+      <w:r>
+        <w:rPr>
+          <w:rFonts w:ascii="Calibri" w:eastAsia="Times New Roman" w:hAnsi="Calibri" w:cs="Calibri"/>
+          <w:bCs/>
+          <w:sz w:val="19"/>
+          <w:szCs w:val="19"/>
+        </w:rPr>
+        <w:t>–</w:t>
+      </w:r>
+      <w:r>
+        <w:rPr>
+          <w:rFonts w:ascii="Calibri" w:eastAsia="Times New Roman" w:hAnsi="Calibri" w:cs="Calibri"/>
+          <w:bCs/>
+          <w:sz w:val="19"/>
+          <w:szCs w:val="19"/>
+        </w:rPr>
+        <w:t xml:space="preserve"> </w:t>
       </w:r>
       <w:r>
         <w:rPr>
@@ -1439,9 +1451,10 @@
     </w:p>
     <w:p>
       <w:pPr>
+        <w:pStyle w:val="ListParagraph"/>
         <w:numPr>
           <w:ilvl w:val="0"/>
-          <w:numId w:val="7"/>
+          <w:numId w:val="11"/>
         </w:numPr>
         <w:tabs>
           <w:tab w:val="right" w:pos="8787"/>
@@ -1458,63 +1471,398 @@
           <w:sz w:val="18"/>
           <w:szCs w:val="18"/>
         </w:rPr>
-        <w:t xml:space="preserve">Document existing code files and create detailed </w:t>
-      </w:r>
-      <w:r>
-        <w:rPr>
-          <w:rFonts w:ascii="Calibri" w:eastAsia="Times New Roman" w:hAnsi="Calibri" w:cs="Calibri"/>
-          <w:sz w:val="18"/>
-          <w:szCs w:val="18"/>
-        </w:rPr>
-        <w:t>README</w:t>
-      </w:r>
-      <w:r>
-        <w:rPr>
-          <w:rFonts w:ascii="Calibri" w:eastAsia="Times New Roman" w:hAnsi="Calibri" w:cs="Calibri"/>
-          <w:sz w:val="18"/>
-          <w:szCs w:val="18"/>
-        </w:rPr>
-        <w:t xml:space="preserve"> file, </w:t>
-      </w:r>
-      <w:r>
-        <w:rPr>
-          <w:rFonts w:ascii="Calibri" w:eastAsia="Times New Roman" w:hAnsi="Calibri" w:cs="Calibri"/>
-          <w:sz w:val="18"/>
-          <w:szCs w:val="18"/>
-        </w:rPr>
-        <w:t>enhancing</w:t>
-      </w:r>
-      <w:r>
-        <w:rPr>
-          <w:rFonts w:ascii="Calibri" w:eastAsia="Times New Roman" w:hAnsi="Calibri" w:cs="Calibri"/>
-          <w:sz w:val="18"/>
-          <w:szCs w:val="18"/>
-        </w:rPr>
-        <w:t xml:space="preserve"> developers’ </w:t>
-      </w:r>
-      <w:r>
-        <w:rPr>
-          <w:rFonts w:ascii="Calibri" w:eastAsia="Times New Roman" w:hAnsi="Calibri" w:cs="Calibri"/>
-          <w:sz w:val="18"/>
-          <w:szCs w:val="18"/>
-        </w:rPr>
-        <w:t xml:space="preserve">understanding and </w:t>
-      </w:r>
-      <w:r>
-        <w:rPr>
-          <w:rFonts w:ascii="Calibri" w:eastAsia="Times New Roman" w:hAnsi="Calibri" w:cs="Calibri"/>
-          <w:sz w:val="18"/>
-          <w:szCs w:val="18"/>
-        </w:rPr>
-        <w:t>collaboration</w:t>
-      </w:r>
-      <w:r>
-        <w:rPr>
-          <w:rFonts w:ascii="Calibri" w:eastAsia="Times New Roman" w:hAnsi="Calibri" w:cs="Calibri"/>
-          <w:sz w:val="18"/>
-          <w:szCs w:val="18"/>
-        </w:rPr>
-        <w:t>.</w:t>
+        <w:t>Assist</w:t>
+      </w:r>
+      <w:r>
+        <w:rPr>
+          <w:rFonts w:ascii="Calibri" w:eastAsia="Times New Roman" w:hAnsi="Calibri" w:cs="Calibri"/>
+          <w:sz w:val="18"/>
+          <w:szCs w:val="18"/>
+        </w:rPr>
+        <w:t>ed</w:t>
+      </w:r>
+      <w:r>
+        <w:rPr>
+          <w:rFonts w:ascii="Calibri" w:eastAsia="Times New Roman" w:hAnsi="Calibri" w:cs="Calibri"/>
+          <w:sz w:val="18"/>
+          <w:szCs w:val="18"/>
+        </w:rPr>
+        <w:t xml:space="preserve"> in enhancing security and error handling for </w:t>
+      </w:r>
+      <w:r>
+        <w:rPr>
+          <w:rFonts w:ascii="Calibri" w:eastAsia="Times New Roman" w:hAnsi="Calibri" w:cs="Calibri"/>
+          <w:b/>
+          <w:bCs/>
+          <w:sz w:val="18"/>
+          <w:szCs w:val="18"/>
+        </w:rPr>
+        <w:t>Flask</w:t>
+      </w:r>
+      <w:r>
+        <w:rPr>
+          <w:rFonts w:ascii="Calibri" w:eastAsia="Times New Roman" w:hAnsi="Calibri" w:cs="Calibri"/>
+          <w:sz w:val="18"/>
+          <w:szCs w:val="18"/>
+        </w:rPr>
+        <w:t xml:space="preserve"> app endpoints, ensuring robust and error-resistant code.</w:t>
+      </w:r>
+    </w:p>
+    <w:p>
+      <w:pPr>
+        <w:pStyle w:val="ListParagraph"/>
+        <w:numPr>
+          <w:ilvl w:val="0"/>
+          <w:numId w:val="11"/>
+        </w:numPr>
+        <w:tabs>
+          <w:tab w:val="right" w:pos="8787"/>
+        </w:tabs>
+        <w:rPr>
+          <w:rFonts w:ascii="Calibri" w:eastAsia="Times New Roman" w:hAnsi="Calibri" w:cs="Calibri"/>
+          <w:sz w:val="18"/>
+          <w:szCs w:val="18"/>
+        </w:rPr>
+      </w:pPr>
+      <w:r>
+        <w:rPr>
+          <w:rFonts w:ascii="Calibri" w:eastAsia="Times New Roman" w:hAnsi="Calibri" w:cs="Calibri"/>
+          <w:sz w:val="18"/>
+          <w:szCs w:val="18"/>
+        </w:rPr>
+        <w:t>Develop</w:t>
+      </w:r>
+      <w:r>
+        <w:rPr>
+          <w:rFonts w:ascii="Calibri" w:eastAsia="Times New Roman" w:hAnsi="Calibri" w:cs="Calibri"/>
+          <w:sz w:val="18"/>
+          <w:szCs w:val="18"/>
+        </w:rPr>
+        <w:t>ed</w:t>
+      </w:r>
+      <w:r>
+        <w:rPr>
+          <w:rFonts w:ascii="Calibri" w:eastAsia="Times New Roman" w:hAnsi="Calibri" w:cs="Calibri"/>
+          <w:sz w:val="18"/>
+          <w:szCs w:val="18"/>
+        </w:rPr>
+        <w:t xml:space="preserve"> a </w:t>
+      </w:r>
+      <w:r>
+        <w:rPr>
+          <w:rFonts w:ascii="Calibri" w:eastAsia="Times New Roman" w:hAnsi="Calibri" w:cs="Calibri"/>
+          <w:b/>
+          <w:bCs/>
+          <w:sz w:val="18"/>
+          <w:szCs w:val="18"/>
+        </w:rPr>
+        <w:t>monitoring feature</w:t>
+      </w:r>
+      <w:r>
+        <w:rPr>
+          <w:rFonts w:ascii="Calibri" w:eastAsia="Times New Roman" w:hAnsi="Calibri" w:cs="Calibri"/>
+          <w:sz w:val="18"/>
+          <w:szCs w:val="18"/>
+        </w:rPr>
+        <w:t xml:space="preserve"> to regularly check endpoint health, improving system reliability and uptime.</w:t>
+      </w:r>
+    </w:p>
+    <w:p>
+      <w:pPr>
+        <w:pStyle w:val="ListParagraph"/>
+        <w:numPr>
+          <w:ilvl w:val="0"/>
+          <w:numId w:val="11"/>
+        </w:numPr>
+        <w:tabs>
+          <w:tab w:val="right" w:pos="8787"/>
+        </w:tabs>
+        <w:rPr>
+          <w:rFonts w:ascii="Calibri" w:eastAsia="Times New Roman" w:hAnsi="Calibri" w:cs="Calibri"/>
+          <w:sz w:val="18"/>
+          <w:szCs w:val="18"/>
+        </w:rPr>
+      </w:pPr>
+      <w:r>
+        <w:rPr>
+          <w:rFonts w:ascii="Calibri" w:eastAsia="Times New Roman" w:hAnsi="Calibri" w:cs="Calibri"/>
+          <w:sz w:val="18"/>
+          <w:szCs w:val="18"/>
+        </w:rPr>
+        <w:t xml:space="preserve">Assisted in adjusting </w:t>
+      </w:r>
+      <w:r>
+        <w:rPr>
+          <w:rFonts w:ascii="Calibri" w:eastAsia="Times New Roman" w:hAnsi="Calibri" w:cs="Calibri"/>
+          <w:b/>
+          <w:bCs/>
+          <w:sz w:val="18"/>
+          <w:szCs w:val="18"/>
+        </w:rPr>
+        <w:t>React.js</w:t>
+      </w:r>
+      <w:r>
+        <w:rPr>
+          <w:rFonts w:ascii="Calibri" w:eastAsia="Times New Roman" w:hAnsi="Calibri" w:cs="Calibri"/>
+          <w:sz w:val="18"/>
+          <w:szCs w:val="18"/>
+        </w:rPr>
+        <w:t xml:space="preserve"> components c</w:t>
+      </w:r>
+      <w:proofErr w:type="spellStart"/>
+      <w:r>
+        <w:rPr>
+          <w:rFonts w:ascii="Calibri" w:eastAsia="Times New Roman" w:hAnsi="Calibri" w:cs="Calibri"/>
+          <w:sz w:val="18"/>
+          <w:szCs w:val="18"/>
+        </w:rPr>
+        <w:t>olor</w:t>
+      </w:r>
+      <w:proofErr w:type="spellEnd"/>
+      <w:r>
+        <w:rPr>
+          <w:rFonts w:ascii="Calibri" w:eastAsia="Times New Roman" w:hAnsi="Calibri" w:cs="Calibri"/>
+          <w:sz w:val="18"/>
+          <w:szCs w:val="18"/>
+        </w:rPr>
+        <w:t xml:space="preserve"> scheme and configurations, ensuring alignment with company theme while enhancing visual appeal and brand recognition.</w:t>
+      </w:r>
+    </w:p>
+    <w:p>
+      <w:pPr>
+        <w:pStyle w:val="ListParagraph"/>
+        <w:numPr>
+          <w:ilvl w:val="0"/>
+          <w:numId w:val="11"/>
+        </w:numPr>
+        <w:tabs>
+          <w:tab w:val="right" w:pos="8787"/>
+        </w:tabs>
+        <w:rPr>
+          <w:rFonts w:ascii="Calibri" w:eastAsia="Times New Roman" w:hAnsi="Calibri" w:cs="Calibri"/>
+          <w:sz w:val="18"/>
+          <w:szCs w:val="18"/>
+        </w:rPr>
+      </w:pPr>
+      <w:r>
+        <w:rPr>
+          <w:rFonts w:ascii="Calibri" w:eastAsia="Times New Roman" w:hAnsi="Calibri" w:cs="Calibri"/>
+          <w:sz w:val="18"/>
+          <w:szCs w:val="18"/>
+        </w:rPr>
+        <w:t xml:space="preserve">Created </w:t>
+      </w:r>
+      <w:r>
+        <w:rPr>
+          <w:rFonts w:ascii="Calibri" w:eastAsia="Times New Roman" w:hAnsi="Calibri" w:cs="Calibri"/>
+          <w:b/>
+          <w:bCs/>
+          <w:sz w:val="18"/>
+          <w:szCs w:val="18"/>
+        </w:rPr>
+        <w:t>Jest</w:t>
+      </w:r>
+      <w:r>
+        <w:rPr>
+          <w:rFonts w:ascii="Calibri" w:eastAsia="Times New Roman" w:hAnsi="Calibri" w:cs="Calibri"/>
+          <w:sz w:val="18"/>
+          <w:szCs w:val="18"/>
+        </w:rPr>
+        <w:t xml:space="preserve"> files for testing frontend components, improving code reliability and ensuring seamless component functionalities.</w:t>
+      </w:r>
+    </w:p>
+    <w:p>
+      <w:pPr>
+        <w:tabs>
+          <w:tab w:val="left" w:pos="3232"/>
+          <w:tab w:val="left" w:pos="3937"/>
+          <w:tab w:val="left" w:pos="4335"/>
+          <w:tab w:val="left" w:pos="5209"/>
+          <w:tab w:val="right" w:pos="10710"/>
+        </w:tabs>
+        <w:rPr>
+          <w:rFonts w:ascii="Calibri" w:eastAsia="Times New Roman" w:hAnsi="Calibri" w:cs="Calibri"/>
+          <w:b/>
+          <w:color w:val="4F81BD" w:themeColor="accent1"/>
+          <w:sz w:val="10"/>
+          <w:szCs w:val="10"/>
+        </w:rPr>
+      </w:pPr>
+    </w:p>
+    <w:p>
+      <w:pPr>
+        <w:tabs>
+          <w:tab w:val="left" w:pos="3232"/>
+          <w:tab w:val="left" w:pos="3937"/>
+          <w:tab w:val="left" w:pos="4335"/>
+          <w:tab w:val="left" w:pos="5209"/>
+          <w:tab w:val="right" w:pos="10710"/>
+        </w:tabs>
+        <w:rPr>
+          <w:rFonts w:ascii="Calibri" w:eastAsia="Times New Roman" w:hAnsi="Calibri" w:cs="Calibri"/>
+          <w:b/>
+          <w:iCs/>
+          <w:sz w:val="19"/>
+          <w:szCs w:val="19"/>
+        </w:rPr>
+      </w:pPr>
+      <w:r>
+        <w:rPr>
+          <w:rFonts w:ascii="Calibri" w:eastAsia="Times New Roman" w:hAnsi="Calibri" w:cs="Calibri"/>
+          <w:b/>
+          <w:color w:val="4F81BD" w:themeColor="accent1"/>
+          <w:sz w:val="19"/>
+          <w:szCs w:val="19"/>
+        </w:rPr>
+        <w:t>Machine Learning/Data Science Volunteer</w:t>
+      </w:r>
+      <w:r>
+        <w:rPr>
+          <w:rFonts w:ascii="Calibri" w:eastAsia="Times New Roman" w:hAnsi="Calibri" w:cs="Calibri"/>
+          <w:b/>
+          <w:sz w:val="19"/>
+          <w:szCs w:val="19"/>
+        </w:rPr>
+        <w:t xml:space="preserve"> </w:t>
+      </w:r>
+      <w:r>
+        <w:rPr>
+          <w:rFonts w:ascii="Calibri" w:eastAsia="Times New Roman" w:hAnsi="Calibri" w:cs="Calibri"/>
+          <w:bCs/>
+          <w:sz w:val="19"/>
+          <w:szCs w:val="19"/>
+        </w:rPr>
+        <w:t xml:space="preserve">| </w:t>
+      </w:r>
+      <w:r>
+        <w:rPr>
+          <w:rFonts w:ascii="Calibri" w:eastAsia="Times New Roman" w:hAnsi="Calibri" w:cs="Calibri"/>
+          <w:bCs/>
+          <w:i/>
+          <w:iCs/>
+          <w:sz w:val="19"/>
+          <w:szCs w:val="19"/>
+        </w:rPr>
+        <w:t xml:space="preserve">Remote </w:t>
+      </w:r>
+      <w:r>
+        <w:rPr>
+          <w:rFonts w:ascii="Calibri" w:eastAsia="Times New Roman" w:hAnsi="Calibri" w:cs="Calibri"/>
+          <w:bCs/>
+          <w:i/>
+          <w:iCs/>
+          <w:sz w:val="19"/>
+          <w:szCs w:val="19"/>
+        </w:rPr>
+        <w:tab/>
+      </w:r>
+      <w:r>
+        <w:rPr>
+          <w:rFonts w:ascii="Calibri" w:eastAsia="Times New Roman" w:hAnsi="Calibri" w:cs="Calibri"/>
+          <w:bCs/>
+          <w:i/>
+          <w:iCs/>
+          <w:sz w:val="19"/>
+          <w:szCs w:val="19"/>
+        </w:rPr>
+        <w:tab/>
+      </w:r>
+      <w:r>
+        <w:rPr>
+          <w:rFonts w:ascii="Calibri" w:eastAsia="Times New Roman" w:hAnsi="Calibri" w:cs="Calibri"/>
+          <w:b/>
+          <w:sz w:val="19"/>
+          <w:szCs w:val="19"/>
+        </w:rPr>
+        <w:t>Candidate Compass</w:t>
+      </w:r>
+      <w:r>
+        <w:rPr>
+          <w:rFonts w:ascii="Calibri" w:eastAsia="Times New Roman" w:hAnsi="Calibri" w:cs="Calibri"/>
+          <w:b/>
+          <w:sz w:val="19"/>
+          <w:szCs w:val="19"/>
+        </w:rPr>
+        <w:tab/>
+      </w:r>
+      <w:r>
+        <w:rPr>
+          <w:rFonts w:ascii="Calibri" w:eastAsia="Times New Roman" w:hAnsi="Calibri" w:cs="Calibri"/>
+          <w:bCs/>
+          <w:sz w:val="19"/>
+          <w:szCs w:val="19"/>
+        </w:rPr>
+        <w:t>Aug 20</w:t>
+      </w:r>
+      <w:r>
+        <w:rPr>
+          <w:rFonts w:ascii="Calibri" w:eastAsia="Times New Roman" w:hAnsi="Calibri" w:cs="Calibri"/>
+          <w:bCs/>
+          <w:sz w:val="19"/>
+          <w:szCs w:val="19"/>
+        </w:rPr>
+        <w:t>24</w:t>
+      </w:r>
+      <w:r>
+        <w:rPr>
+          <w:rFonts w:ascii="Calibri" w:eastAsia="Times New Roman" w:hAnsi="Calibri" w:cs="Calibri"/>
+          <w:bCs/>
+          <w:sz w:val="19"/>
+          <w:szCs w:val="19"/>
+        </w:rPr>
+        <w:t xml:space="preserve"> - </w:t>
+      </w:r>
+      <w:r>
+        <w:rPr>
+          <w:rFonts w:ascii="Calibri" w:eastAsia="Times New Roman" w:hAnsi="Calibri" w:cs="Calibri"/>
+          <w:bCs/>
+          <w:sz w:val="19"/>
+          <w:szCs w:val="19"/>
+        </w:rPr>
+        <w:t>Present</w:t>
+      </w:r>
+    </w:p>
+    <w:p>
+      <w:pPr>
+        <w:pStyle w:val="ListParagraph"/>
+        <w:numPr>
+          <w:ilvl w:val="0"/>
+          <w:numId w:val="10"/>
+        </w:numPr>
+        <w:tabs>
+          <w:tab w:val="right" w:pos="8787"/>
+        </w:tabs>
+        <w:rPr>
+          <w:rFonts w:ascii="Calibri" w:eastAsia="Times New Roman" w:hAnsi="Calibri" w:cs="Calibri"/>
+          <w:sz w:val="18"/>
+          <w:szCs w:val="18"/>
+        </w:rPr>
+      </w:pPr>
+      <w:r>
+        <w:rPr>
+          <w:rFonts w:ascii="Calibri" w:eastAsia="Times New Roman" w:hAnsi="Calibri" w:cs="Calibri"/>
+          <w:sz w:val="18"/>
+          <w:szCs w:val="18"/>
+        </w:rPr>
+        <w:t xml:space="preserve">Automate political data collection using Python Script, storing them in JSON format for </w:t>
+      </w:r>
+      <w:r>
+        <w:rPr>
+          <w:rFonts w:ascii="Calibri" w:eastAsia="Times New Roman" w:hAnsi="Calibri" w:cs="Calibri"/>
+          <w:b/>
+          <w:bCs/>
+          <w:sz w:val="18"/>
+          <w:szCs w:val="18"/>
+        </w:rPr>
+        <w:t xml:space="preserve">Machine Learning </w:t>
+      </w:r>
+      <w:r>
+        <w:rPr>
+          <w:rFonts w:ascii="Calibri" w:eastAsia="Times New Roman" w:hAnsi="Calibri" w:cs="Calibri"/>
+          <w:sz w:val="18"/>
+          <w:szCs w:val="18"/>
+        </w:rPr>
+        <w:t>Purposes.</w:t>
       </w:r>
     </w:p>
     <w:p>
@@ -1545,42 +1893,27 @@
           <w:sz w:val="18"/>
           <w:szCs w:val="18"/>
         </w:rPr>
-        <w:t xml:space="preserve">Assist in enhancing security and error handling for </w:t>
-      </w:r>
-      <w:r>
-        <w:rPr>
-          <w:rFonts w:ascii="Calibri" w:eastAsia="Times New Roman" w:hAnsi="Calibri" w:cs="Calibri"/>
-          <w:b/>
-          <w:bCs/>
-          <w:sz w:val="18"/>
-          <w:szCs w:val="18"/>
-        </w:rPr>
-        <w:t>Flask</w:t>
-      </w:r>
-      <w:r>
-        <w:rPr>
-          <w:rFonts w:ascii="Calibri" w:eastAsia="Times New Roman" w:hAnsi="Calibri" w:cs="Calibri"/>
-          <w:sz w:val="18"/>
-          <w:szCs w:val="18"/>
-        </w:rPr>
-        <w:t xml:space="preserve"> app endpoints</w:t>
-      </w:r>
-      <w:r>
-        <w:rPr>
-          <w:rFonts w:ascii="Calibri" w:eastAsia="Times New Roman" w:hAnsi="Calibri" w:cs="Calibri"/>
-          <w:sz w:val="18"/>
-          <w:szCs w:val="18"/>
-        </w:rPr>
-        <w:t>, ensuring robust and error-resistant code.</w:t>
+        <w:t>Assist in building and fine-tuning an OPENAI-based</w:t>
+      </w:r>
+      <w:r>
+        <w:rPr>
+          <w:rFonts w:ascii="Calibri" w:eastAsia="Times New Roman" w:hAnsi="Calibri" w:cs="Calibri"/>
+          <w:sz w:val="18"/>
+          <w:szCs w:val="18"/>
+        </w:rPr>
+        <w:t xml:space="preserve"> mode, enhancing accuracy of political candidate recommendations</w:t>
+      </w:r>
+      <w:r>
+        <w:rPr>
+          <w:rFonts w:ascii="Calibri" w:eastAsia="Times New Roman" w:hAnsi="Calibri" w:cs="Calibri"/>
+          <w:sz w:val="18"/>
+          <w:szCs w:val="18"/>
+        </w:rPr>
+        <w:t>.</w:t>
       </w:r>
     </w:p>
     <w:p>
       <w:pPr>
-        <w:pStyle w:val="ListParagraph"/>
-        <w:numPr>
-          <w:ilvl w:val="0"/>
-          <w:numId w:val="10"/>
-        </w:numPr>
         <w:tabs>
           <w:tab w:val="left" w:pos="3232"/>
           <w:tab w:val="left" w:pos="3937"/>
@@ -1592,44 +1925,10 @@
           <w:rFonts w:ascii="Calibri" w:eastAsia="Times New Roman" w:hAnsi="Calibri" w:cs="Calibri"/>
           <w:b/>
           <w:color w:val="4F81BD" w:themeColor="accent1"/>
-          <w:sz w:val="19"/>
-          <w:szCs w:val="19"/>
-        </w:rPr>
-      </w:pPr>
-      <w:r>
-        <w:rPr>
-          <w:rFonts w:ascii="Calibri" w:eastAsia="Times New Roman" w:hAnsi="Calibri" w:cs="Calibri"/>
-          <w:sz w:val="18"/>
-          <w:szCs w:val="18"/>
-        </w:rPr>
-        <w:t xml:space="preserve">Develop a </w:t>
-      </w:r>
-      <w:r>
-        <w:rPr>
-          <w:rFonts w:ascii="Calibri" w:eastAsia="Times New Roman" w:hAnsi="Calibri" w:cs="Calibri"/>
-          <w:b/>
-          <w:bCs/>
-          <w:sz w:val="18"/>
-          <w:szCs w:val="18"/>
-        </w:rPr>
-        <w:t>monitoring feature</w:t>
-      </w:r>
-      <w:r>
-        <w:rPr>
-          <w:rFonts w:ascii="Calibri" w:eastAsia="Times New Roman" w:hAnsi="Calibri" w:cs="Calibri"/>
-          <w:sz w:val="18"/>
-          <w:szCs w:val="18"/>
-        </w:rPr>
-        <w:t xml:space="preserve"> to regularly check endpoint healt</w:t>
-      </w:r>
-      <w:r>
-        <w:rPr>
-          <w:rFonts w:ascii="Calibri" w:eastAsia="Times New Roman" w:hAnsi="Calibri" w:cs="Calibri"/>
-          <w:sz w:val="18"/>
-          <w:szCs w:val="18"/>
-        </w:rPr>
-        <w:t>h, improving system reliability and uptime.</w:t>
-      </w:r>
+          <w:sz w:val="10"/>
+          <w:szCs w:val="10"/>
+        </w:rPr>
+      </w:pPr>
     </w:p>
     <w:p>
       <w:pPr>
@@ -1643,38 +1942,20 @@
         <w:rPr>
           <w:rFonts w:ascii="Calibri" w:eastAsia="Times New Roman" w:hAnsi="Calibri" w:cs="Calibri"/>
           <w:b/>
-          <w:color w:val="4F81BD" w:themeColor="accent1"/>
-          <w:sz w:val="10"/>
-          <w:szCs w:val="10"/>
-        </w:rPr>
-      </w:pPr>
-    </w:p>
-    <w:p>
-      <w:pPr>
-        <w:tabs>
-          <w:tab w:val="left" w:pos="3232"/>
-          <w:tab w:val="left" w:pos="3937"/>
-          <w:tab w:val="left" w:pos="4335"/>
-          <w:tab w:val="left" w:pos="5209"/>
-          <w:tab w:val="right" w:pos="10710"/>
-        </w:tabs>
-        <w:rPr>
-          <w:rFonts w:ascii="Calibri" w:eastAsia="Times New Roman" w:hAnsi="Calibri" w:cs="Calibri"/>
-          <w:b/>
-          <w:iCs/>
-          <w:sz w:val="19"/>
-          <w:szCs w:val="19"/>
-        </w:rPr>
-      </w:pPr>
-      <w:r>
-        <w:rPr>
-          <w:rFonts w:ascii="Calibri" w:eastAsia="Times New Roman" w:hAnsi="Calibri" w:cs="Calibri"/>
-          <w:b/>
-          <w:color w:val="4F81BD" w:themeColor="accent1"/>
-          <w:sz w:val="19"/>
-          <w:szCs w:val="19"/>
-        </w:rPr>
-        <w:t>Machine Learning/Data Science Volunteer</w:t>
+          <w:iCs/>
+          <w:sz w:val="19"/>
+          <w:szCs w:val="19"/>
+        </w:rPr>
+      </w:pPr>
+      <w:r>
+        <w:rPr>
+          <w:rFonts w:ascii="Calibri" w:eastAsia="Times New Roman" w:hAnsi="Calibri" w:cs="Calibri"/>
+          <w:b/>
+          <w:color w:val="4F81BD" w:themeColor="accent1"/>
+          <w:sz w:val="19"/>
+          <w:szCs w:val="19"/>
+        </w:rPr>
+        <w:t>Maths Tutor</w:t>
       </w:r>
       <w:r>
         <w:rPr>
@@ -1703,141 +1984,70 @@
           <w:sz w:val="19"/>
           <w:szCs w:val="19"/>
         </w:rPr>
-        <w:t xml:space="preserve">Remote </w:t>
-      </w:r>
-      <w:r>
-        <w:rPr>
-          <w:rFonts w:ascii="Calibri" w:eastAsia="Times New Roman" w:hAnsi="Calibri" w:cs="Calibri"/>
-          <w:bCs/>
-          <w:i/>
-          <w:iCs/>
-          <w:sz w:val="19"/>
-          <w:szCs w:val="19"/>
-        </w:rPr>
-        <w:tab/>
-      </w:r>
-      <w:r>
-        <w:rPr>
-          <w:rFonts w:ascii="Calibri" w:eastAsia="Times New Roman" w:hAnsi="Calibri" w:cs="Calibri"/>
-          <w:bCs/>
-          <w:i/>
-          <w:iCs/>
-          <w:sz w:val="19"/>
-          <w:szCs w:val="19"/>
-        </w:rPr>
-        <w:tab/>
-      </w:r>
-      <w:r>
-        <w:rPr>
-          <w:rFonts w:ascii="Calibri" w:eastAsia="Times New Roman" w:hAnsi="Calibri" w:cs="Calibri"/>
-          <w:b/>
-          <w:sz w:val="19"/>
-          <w:szCs w:val="19"/>
-        </w:rPr>
-        <w:t>Candidate Compass</w:t>
-      </w:r>
-      <w:r>
-        <w:rPr>
-          <w:rFonts w:ascii="Calibri" w:eastAsia="Times New Roman" w:hAnsi="Calibri" w:cs="Calibri"/>
-          <w:b/>
-          <w:sz w:val="19"/>
-          <w:szCs w:val="19"/>
-        </w:rPr>
-        <w:tab/>
-      </w:r>
-      <w:r>
-        <w:rPr>
-          <w:rFonts w:ascii="Calibri" w:eastAsia="Times New Roman" w:hAnsi="Calibri" w:cs="Calibri"/>
-          <w:bCs/>
-          <w:sz w:val="19"/>
-          <w:szCs w:val="19"/>
-        </w:rPr>
-        <w:t>Aug 20</w:t>
-      </w:r>
-      <w:r>
-        <w:rPr>
-          <w:rFonts w:ascii="Calibri" w:eastAsia="Times New Roman" w:hAnsi="Calibri" w:cs="Calibri"/>
-          <w:bCs/>
-          <w:sz w:val="19"/>
-          <w:szCs w:val="19"/>
-        </w:rPr>
-        <w:t>24</w:t>
-      </w:r>
-      <w:r>
-        <w:rPr>
-          <w:rFonts w:ascii="Calibri" w:eastAsia="Times New Roman" w:hAnsi="Calibri" w:cs="Calibri"/>
-          <w:bCs/>
-          <w:sz w:val="19"/>
-          <w:szCs w:val="19"/>
-        </w:rPr>
-        <w:t xml:space="preserve"> - </w:t>
-      </w:r>
-      <w:r>
-        <w:rPr>
-          <w:rFonts w:ascii="Calibri" w:eastAsia="Times New Roman" w:hAnsi="Calibri" w:cs="Calibri"/>
-          <w:bCs/>
-          <w:sz w:val="19"/>
-          <w:szCs w:val="19"/>
-        </w:rPr>
-        <w:t>Present</w:t>
-      </w:r>
-    </w:p>
-    <w:p>
-      <w:pPr>
-        <w:numPr>
-          <w:ilvl w:val="0"/>
-          <w:numId w:val="7"/>
-        </w:numPr>
-        <w:tabs>
-          <w:tab w:val="right" w:pos="8787"/>
-        </w:tabs>
-        <w:rPr>
-          <w:rFonts w:ascii="Calibri" w:eastAsia="Times New Roman" w:hAnsi="Calibri" w:cs="Calibri"/>
-          <w:sz w:val="18"/>
-          <w:szCs w:val="18"/>
-        </w:rPr>
-      </w:pPr>
-      <w:r>
-        <w:rPr>
-          <w:rFonts w:ascii="Calibri" w:eastAsia="Times New Roman" w:hAnsi="Calibri" w:cs="Calibri"/>
-          <w:sz w:val="18"/>
-          <w:szCs w:val="18"/>
-        </w:rPr>
-        <w:t xml:space="preserve">Automate political data collection using </w:t>
-      </w:r>
-      <w:r>
-        <w:rPr>
-          <w:rFonts w:ascii="Calibri" w:eastAsia="Times New Roman" w:hAnsi="Calibri" w:cs="Calibri"/>
-          <w:sz w:val="18"/>
-          <w:szCs w:val="18"/>
-        </w:rPr>
-        <w:t>Python</w:t>
-      </w:r>
-      <w:r>
-        <w:rPr>
-          <w:rFonts w:ascii="Calibri" w:eastAsia="Times New Roman" w:hAnsi="Calibri" w:cs="Calibri"/>
-          <w:sz w:val="18"/>
-          <w:szCs w:val="18"/>
-        </w:rPr>
-        <w:t xml:space="preserve"> Script, storing them in JSON format for </w:t>
-      </w:r>
-      <w:r>
-        <w:rPr>
-          <w:rFonts w:ascii="Calibri" w:eastAsia="Times New Roman" w:hAnsi="Calibri" w:cs="Calibri"/>
-          <w:b/>
-          <w:bCs/>
-          <w:sz w:val="18"/>
-          <w:szCs w:val="18"/>
-        </w:rPr>
-        <w:t xml:space="preserve">Machine Learning </w:t>
-      </w:r>
-      <w:r>
-        <w:rPr>
-          <w:rFonts w:ascii="Calibri" w:eastAsia="Times New Roman" w:hAnsi="Calibri" w:cs="Calibri"/>
-          <w:sz w:val="18"/>
-          <w:szCs w:val="18"/>
-        </w:rPr>
-        <w:t>Purposes.</w:t>
+        <w:t>Shoreline, WA</w:t>
+      </w:r>
+      <w:r>
+        <w:rPr>
+          <w:rFonts w:ascii="Calibri" w:eastAsia="Times New Roman" w:hAnsi="Calibri" w:cs="Calibri"/>
+          <w:b/>
+          <w:sz w:val="19"/>
+          <w:szCs w:val="19"/>
+        </w:rPr>
+        <w:tab/>
+      </w:r>
+      <w:r>
+        <w:rPr>
+          <w:rFonts w:ascii="Calibri" w:eastAsia="Times New Roman" w:hAnsi="Calibri" w:cs="Calibri"/>
+          <w:b/>
+          <w:sz w:val="19"/>
+          <w:szCs w:val="19"/>
+        </w:rPr>
+        <w:tab/>
+      </w:r>
+      <w:r>
+        <w:rPr>
+          <w:rFonts w:ascii="Calibri" w:eastAsia="Times New Roman" w:hAnsi="Calibri" w:cs="Calibri"/>
+          <w:b/>
+          <w:sz w:val="19"/>
+          <w:szCs w:val="19"/>
+        </w:rPr>
+        <w:tab/>
+      </w:r>
+      <w:r>
+        <w:rPr>
+          <w:rFonts w:ascii="Calibri" w:eastAsia="Times New Roman" w:hAnsi="Calibri" w:cs="Calibri"/>
+          <w:b/>
+          <w:sz w:val="19"/>
+          <w:szCs w:val="19"/>
+        </w:rPr>
+        <w:tab/>
+      </w:r>
+      <w:r>
+        <w:rPr>
+          <w:rFonts w:ascii="Calibri" w:eastAsia="Times New Roman" w:hAnsi="Calibri" w:cs="Calibri"/>
+          <w:b/>
+          <w:sz w:val="19"/>
+          <w:szCs w:val="19"/>
+        </w:rPr>
+        <w:t>Shoreline Community College</w:t>
+      </w:r>
+      <w:r>
+        <w:rPr>
+          <w:rFonts w:ascii="Calibri" w:eastAsia="Times New Roman" w:hAnsi="Calibri" w:cs="Calibri"/>
+          <w:b/>
+          <w:sz w:val="19"/>
+          <w:szCs w:val="19"/>
+        </w:rPr>
+        <w:tab/>
+      </w:r>
+      <w:r>
+        <w:rPr>
+          <w:rFonts w:ascii="Calibri" w:eastAsia="Times New Roman" w:hAnsi="Calibri" w:cs="Calibri"/>
+          <w:bCs/>
+          <w:sz w:val="19"/>
+          <w:szCs w:val="19"/>
+        </w:rPr>
+        <w:t>Aug 2017 - Dec 2018</w:t>
       </w:r>
     </w:p>
     <w:p>
@@ -1848,188 +2058,95 @@
           <w:numId w:val="10"/>
         </w:numPr>
         <w:tabs>
-          <w:tab w:val="left" w:pos="3232"/>
-          <w:tab w:val="left" w:pos="3937"/>
-          <w:tab w:val="left" w:pos="4335"/>
-          <w:tab w:val="left" w:pos="5209"/>
-          <w:tab w:val="right" w:pos="10710"/>
+          <w:tab w:val="right" w:pos="8787"/>
         </w:tabs>
         <w:rPr>
           <w:rFonts w:ascii="Calibri" w:eastAsia="Times New Roman" w:hAnsi="Calibri" w:cs="Calibri"/>
-          <w:b/>
-          <w:color w:val="4F81BD" w:themeColor="accent1"/>
-          <w:sz w:val="19"/>
-          <w:szCs w:val="19"/>
-        </w:rPr>
-      </w:pPr>
-      <w:r>
-        <w:rPr>
-          <w:rFonts w:ascii="Calibri" w:eastAsia="Times New Roman" w:hAnsi="Calibri" w:cs="Calibri"/>
-          <w:sz w:val="18"/>
-          <w:szCs w:val="18"/>
-        </w:rPr>
-        <w:t>Assist in building and fine-tuning an OPENAI-based</w:t>
-      </w:r>
-      <w:r>
-        <w:rPr>
-          <w:rFonts w:ascii="Calibri" w:eastAsia="Times New Roman" w:hAnsi="Calibri" w:cs="Calibri"/>
-          <w:sz w:val="18"/>
-          <w:szCs w:val="18"/>
-        </w:rPr>
-        <w:t xml:space="preserve"> mode, enhancing accuracy of political candidate recommendations</w:t>
-      </w:r>
-      <w:r>
-        <w:rPr>
-          <w:rFonts w:ascii="Calibri" w:eastAsia="Times New Roman" w:hAnsi="Calibri" w:cs="Calibri"/>
-          <w:sz w:val="18"/>
-          <w:szCs w:val="18"/>
-        </w:rPr>
-        <w:t>.</w:t>
+          <w:sz w:val="18"/>
+          <w:szCs w:val="18"/>
+        </w:rPr>
+      </w:pPr>
+      <w:r>
+        <w:rPr>
+          <w:rFonts w:ascii="Calibri" w:eastAsia="Times New Roman" w:hAnsi="Calibri" w:cs="Calibri"/>
+          <w:sz w:val="18"/>
+          <w:szCs w:val="18"/>
+        </w:rPr>
+        <w:t>Tutored</w:t>
+      </w:r>
+      <w:r>
+        <w:rPr>
+          <w:rFonts w:ascii="Calibri" w:eastAsia="Times New Roman" w:hAnsi="Calibri" w:cs="Calibri"/>
+          <w:sz w:val="18"/>
+          <w:szCs w:val="18"/>
+        </w:rPr>
+        <w:t xml:space="preserve"> approximately </w:t>
+      </w:r>
+      <w:r>
+        <w:rPr>
+          <w:rFonts w:ascii="Calibri" w:eastAsia="Times New Roman" w:hAnsi="Calibri" w:cs="Calibri"/>
+          <w:b/>
+          <w:bCs/>
+          <w:sz w:val="18"/>
+          <w:szCs w:val="18"/>
+        </w:rPr>
+        <w:t>30 students</w:t>
+      </w:r>
+      <w:r>
+        <w:rPr>
+          <w:rFonts w:ascii="Calibri" w:eastAsia="Times New Roman" w:hAnsi="Calibri" w:cs="Calibri"/>
+          <w:sz w:val="18"/>
+          <w:szCs w:val="18"/>
+        </w:rPr>
+        <w:t>, improving their understanding and academic performance</w:t>
+      </w:r>
+      <w:r>
+        <w:rPr>
+          <w:rFonts w:ascii="Calibri" w:eastAsia="Times New Roman" w:hAnsi="Calibri" w:cs="Calibri"/>
+          <w:sz w:val="18"/>
+          <w:szCs w:val="18"/>
+        </w:rPr>
+        <w:t xml:space="preserve"> </w:t>
+      </w:r>
+      <w:r>
+        <w:rPr>
+          <w:rFonts w:ascii="Calibri" w:eastAsia="Times New Roman" w:hAnsi="Calibri" w:cs="Calibri"/>
+          <w:sz w:val="18"/>
+          <w:szCs w:val="18"/>
+        </w:rPr>
+        <w:t xml:space="preserve">in </w:t>
+      </w:r>
+      <w:r>
+        <w:rPr>
+          <w:rFonts w:ascii="Calibri" w:eastAsia="Times New Roman" w:hAnsi="Calibri" w:cs="Calibri"/>
+          <w:sz w:val="18"/>
+          <w:szCs w:val="18"/>
+        </w:rPr>
+        <w:t>precalculus</w:t>
+      </w:r>
+      <w:r>
+        <w:rPr>
+          <w:rFonts w:ascii="Calibri" w:eastAsia="Times New Roman" w:hAnsi="Calibri" w:cs="Calibri"/>
+          <w:sz w:val="18"/>
+          <w:szCs w:val="18"/>
+        </w:rPr>
+        <w:t>/</w:t>
+      </w:r>
+      <w:r>
+        <w:rPr>
+          <w:rFonts w:ascii="Calibri" w:eastAsia="Times New Roman" w:hAnsi="Calibri" w:cs="Calibri"/>
+          <w:sz w:val="18"/>
+          <w:szCs w:val="18"/>
+        </w:rPr>
+        <w:t>calculus courses.</w:t>
       </w:r>
     </w:p>
     <w:p>
       <w:pPr>
-        <w:tabs>
-          <w:tab w:val="left" w:pos="3232"/>
-          <w:tab w:val="left" w:pos="3937"/>
-          <w:tab w:val="left" w:pos="4335"/>
-          <w:tab w:val="left" w:pos="5209"/>
-          <w:tab w:val="right" w:pos="10710"/>
-        </w:tabs>
-        <w:rPr>
-          <w:rFonts w:ascii="Calibri" w:eastAsia="Times New Roman" w:hAnsi="Calibri" w:cs="Calibri"/>
-          <w:b/>
-          <w:color w:val="4F81BD" w:themeColor="accent1"/>
-          <w:sz w:val="10"/>
-          <w:szCs w:val="10"/>
-        </w:rPr>
-      </w:pPr>
-    </w:p>
-    <w:p>
-      <w:pPr>
-        <w:tabs>
-          <w:tab w:val="left" w:pos="3232"/>
-          <w:tab w:val="left" w:pos="3937"/>
-          <w:tab w:val="left" w:pos="4335"/>
-          <w:tab w:val="left" w:pos="5209"/>
-          <w:tab w:val="right" w:pos="10710"/>
-        </w:tabs>
-        <w:rPr>
-          <w:rFonts w:ascii="Calibri" w:eastAsia="Times New Roman" w:hAnsi="Calibri" w:cs="Calibri"/>
-          <w:b/>
-          <w:iCs/>
-          <w:sz w:val="19"/>
-          <w:szCs w:val="19"/>
-        </w:rPr>
-      </w:pPr>
-      <w:r>
-        <w:rPr>
-          <w:rFonts w:ascii="Calibri" w:eastAsia="Times New Roman" w:hAnsi="Calibri" w:cs="Calibri"/>
-          <w:b/>
-          <w:color w:val="4F81BD" w:themeColor="accent1"/>
-          <w:sz w:val="19"/>
-          <w:szCs w:val="19"/>
-        </w:rPr>
-        <w:t>Maths Tutor</w:t>
-      </w:r>
-      <w:r>
-        <w:rPr>
-          <w:rFonts w:ascii="Calibri" w:eastAsia="Times New Roman" w:hAnsi="Calibri" w:cs="Calibri"/>
-          <w:b/>
-          <w:sz w:val="19"/>
-          <w:szCs w:val="19"/>
-        </w:rPr>
-        <w:t xml:space="preserve"> </w:t>
-      </w:r>
-      <w:r>
-        <w:rPr>
-          <w:rFonts w:ascii="Calibri" w:eastAsia="Times New Roman" w:hAnsi="Calibri" w:cs="Calibri"/>
-          <w:bCs/>
-          <w:sz w:val="19"/>
-          <w:szCs w:val="19"/>
-        </w:rPr>
-        <w:t xml:space="preserve">| </w:t>
-      </w:r>
-      <w:r>
-        <w:rPr>
-          <w:rFonts w:ascii="Calibri" w:eastAsia="Times New Roman" w:hAnsi="Calibri" w:cs="Calibri"/>
-          <w:bCs/>
-          <w:i/>
-          <w:iCs/>
-          <w:sz w:val="19"/>
-          <w:szCs w:val="19"/>
-        </w:rPr>
-        <w:t>Shoreline, WA</w:t>
-      </w:r>
-      <w:r>
-        <w:rPr>
-          <w:rFonts w:ascii="Calibri" w:eastAsia="Times New Roman" w:hAnsi="Calibri" w:cs="Calibri"/>
-          <w:b/>
-          <w:sz w:val="19"/>
-          <w:szCs w:val="19"/>
-        </w:rPr>
-        <w:tab/>
-      </w:r>
-      <w:r>
-        <w:rPr>
-          <w:rFonts w:ascii="Calibri" w:eastAsia="Times New Roman" w:hAnsi="Calibri" w:cs="Calibri"/>
-          <w:b/>
-          <w:sz w:val="19"/>
-          <w:szCs w:val="19"/>
-        </w:rPr>
-        <w:tab/>
-      </w:r>
-      <w:r>
-        <w:rPr>
-          <w:rFonts w:ascii="Calibri" w:eastAsia="Times New Roman" w:hAnsi="Calibri" w:cs="Calibri"/>
-          <w:b/>
-          <w:sz w:val="19"/>
-          <w:szCs w:val="19"/>
-        </w:rPr>
-        <w:tab/>
-      </w:r>
-      <w:r>
-        <w:rPr>
-          <w:rFonts w:ascii="Calibri" w:eastAsia="Times New Roman" w:hAnsi="Calibri" w:cs="Calibri"/>
-          <w:b/>
-          <w:sz w:val="19"/>
-          <w:szCs w:val="19"/>
-        </w:rPr>
-        <w:tab/>
-      </w:r>
-      <w:r>
-        <w:rPr>
-          <w:rFonts w:ascii="Calibri" w:eastAsia="Times New Roman" w:hAnsi="Calibri" w:cs="Calibri"/>
-          <w:b/>
-          <w:sz w:val="19"/>
-          <w:szCs w:val="19"/>
-        </w:rPr>
-        <w:t>Shoreline Community College</w:t>
-      </w:r>
-      <w:r>
-        <w:rPr>
-          <w:rFonts w:ascii="Calibri" w:eastAsia="Times New Roman" w:hAnsi="Calibri" w:cs="Calibri"/>
-          <w:b/>
-          <w:sz w:val="19"/>
-          <w:szCs w:val="19"/>
-        </w:rPr>
-        <w:tab/>
-      </w:r>
-      <w:r>
-        <w:rPr>
-          <w:rFonts w:ascii="Calibri" w:eastAsia="Times New Roman" w:hAnsi="Calibri" w:cs="Calibri"/>
-          <w:bCs/>
-          <w:sz w:val="19"/>
-          <w:szCs w:val="19"/>
-        </w:rPr>
-        <w:t>Aug 2017 - Dec 2018</w:t>
-      </w:r>
-    </w:p>
-    <w:p>
-      <w:pPr>
+        <w:pStyle w:val="ListParagraph"/>
         <w:numPr>
           <w:ilvl w:val="0"/>
-          <w:numId w:val="7"/>
+          <w:numId w:val="10"/>
         </w:numPr>
         <w:tabs>
           <w:tab w:val="right" w:pos="8787"/>
@@ -2046,105 +2163,7 @@
           <w:sz w:val="18"/>
           <w:szCs w:val="18"/>
         </w:rPr>
-        <w:t>Tutored</w:t>
-      </w:r>
-      <w:r>
-        <w:rPr>
-          <w:rFonts w:ascii="Calibri" w:eastAsia="Times New Roman" w:hAnsi="Calibri" w:cs="Calibri"/>
-          <w:sz w:val="18"/>
-          <w:szCs w:val="18"/>
-        </w:rPr>
-        <w:t xml:space="preserve"> approximately </w:t>
-      </w:r>
-      <w:r>
-        <w:rPr>
-          <w:rFonts w:ascii="Calibri" w:eastAsia="Times New Roman" w:hAnsi="Calibri" w:cs="Calibri"/>
-          <w:b/>
-          <w:bCs/>
-          <w:sz w:val="18"/>
-          <w:szCs w:val="18"/>
-        </w:rPr>
-        <w:t>30 students</w:t>
-      </w:r>
-      <w:r>
-        <w:rPr>
-          <w:rFonts w:ascii="Calibri" w:eastAsia="Times New Roman" w:hAnsi="Calibri" w:cs="Calibri"/>
-          <w:sz w:val="18"/>
-          <w:szCs w:val="18"/>
-        </w:rPr>
-        <w:t>, improving their understanding and academic performance</w:t>
-      </w:r>
-      <w:r>
-        <w:rPr>
-          <w:rFonts w:ascii="Calibri" w:eastAsia="Times New Roman" w:hAnsi="Calibri" w:cs="Calibri"/>
-          <w:sz w:val="18"/>
-          <w:szCs w:val="18"/>
-        </w:rPr>
-        <w:t xml:space="preserve"> </w:t>
-      </w:r>
-      <w:r>
-        <w:rPr>
-          <w:rFonts w:ascii="Calibri" w:eastAsia="Times New Roman" w:hAnsi="Calibri" w:cs="Calibri"/>
-          <w:sz w:val="18"/>
-          <w:szCs w:val="18"/>
-        </w:rPr>
-        <w:t xml:space="preserve">in </w:t>
-      </w:r>
-      <w:r>
-        <w:rPr>
-          <w:rFonts w:ascii="Calibri" w:eastAsia="Times New Roman" w:hAnsi="Calibri" w:cs="Calibri"/>
-          <w:sz w:val="18"/>
-          <w:szCs w:val="18"/>
-        </w:rPr>
-        <w:t>precalculus</w:t>
-      </w:r>
-      <w:r>
-        <w:rPr>
-          <w:rFonts w:ascii="Calibri" w:eastAsia="Times New Roman" w:hAnsi="Calibri" w:cs="Calibri"/>
-          <w:sz w:val="18"/>
-          <w:szCs w:val="18"/>
-        </w:rPr>
-        <w:t>/</w:t>
-      </w:r>
-      <w:r>
-        <w:rPr>
-          <w:rFonts w:ascii="Calibri" w:eastAsia="Times New Roman" w:hAnsi="Calibri" w:cs="Calibri"/>
-          <w:sz w:val="18"/>
-          <w:szCs w:val="18"/>
-        </w:rPr>
-        <w:t>calculus courses.</w:t>
-      </w:r>
-    </w:p>
-    <w:p>
-      <w:pPr>
-        <w:numPr>
-          <w:ilvl w:val="0"/>
-          <w:numId w:val="7"/>
-        </w:numPr>
-        <w:tabs>
-          <w:tab w:val="right" w:pos="8787"/>
-        </w:tabs>
-        <w:rPr>
-          <w:rFonts w:ascii="Calibri" w:eastAsia="Times New Roman" w:hAnsi="Calibri" w:cs="Calibri"/>
-          <w:sz w:val="18"/>
-          <w:szCs w:val="18"/>
-        </w:rPr>
-      </w:pPr>
-      <w:r>
-        <w:rPr>
-          <w:rFonts w:ascii="Calibri" w:eastAsia="Times New Roman" w:hAnsi="Calibri" w:cs="Calibri"/>
-          <w:sz w:val="18"/>
-          <w:szCs w:val="18"/>
-        </w:rPr>
-        <w:t>Facilitated measurable improvements in test score</w:t>
-      </w:r>
-      <w:r>
-        <w:rPr>
-          <w:rFonts w:ascii="Calibri" w:eastAsia="Times New Roman" w:hAnsi="Calibri" w:cs="Calibri"/>
-          <w:sz w:val="18"/>
-          <w:szCs w:val="18"/>
-        </w:rPr>
-        <w:t xml:space="preserve">s, resulting in a </w:t>
+        <w:t xml:space="preserve">Facilitated measurable improvements in test scores, resulting in a </w:t>
       </w:r>
       <w:r>
         <w:rPr>
@@ -2162,15 +2181,7 @@
           <w:sz w:val="18"/>
           <w:szCs w:val="18"/>
         </w:rPr>
-        <w:t xml:space="preserve"> in average grades per students</w:t>
-      </w:r>
-      <w:r>
-        <w:rPr>
-          <w:rFonts w:ascii="Calibri" w:eastAsia="Times New Roman" w:hAnsi="Calibri" w:cs="Calibri"/>
-          <w:sz w:val="18"/>
-          <w:szCs w:val="18"/>
-        </w:rPr>
-        <w:t>.</w:t>
+        <w:t xml:space="preserve"> in average grades per students.</w:t>
       </w:r>
     </w:p>
     <w:p>
@@ -2519,15 +2530,7 @@
           <w:sz w:val="18"/>
           <w:szCs w:val="18"/>
         </w:rPr>
-        <w:t>Flask</w:t>
-      </w:r>
-      <w:r>
-        <w:rPr>
-          <w:rFonts w:ascii="Calibri" w:hAnsi="Calibri" w:cs="Calibri"/>
-          <w:sz w:val="18"/>
-          <w:szCs w:val="18"/>
-        </w:rPr>
-        <w:t xml:space="preserve"> </w:t>
+        <w:t xml:space="preserve">Flask </w:t>
       </w:r>
       <w:r>
         <w:rPr>
@@ -2559,15 +2562,7 @@
           <w:sz w:val="18"/>
           <w:szCs w:val="18"/>
         </w:rPr>
-        <w:t xml:space="preserve"> CSS</w:t>
-      </w:r>
-      <w:r>
-        <w:rPr>
-          <w:rFonts w:ascii="Calibri" w:hAnsi="Calibri" w:cs="Calibri"/>
-          <w:sz w:val="18"/>
-          <w:szCs w:val="18"/>
-        </w:rPr>
-        <w:t xml:space="preserve"> </w:t>
+        <w:t xml:space="preserve"> CSS </w:t>
       </w:r>
       <w:r>
         <w:rPr>
@@ -2730,7 +2725,23 @@
           <w:sz w:val="18"/>
           <w:szCs w:val="18"/>
         </w:rPr>
-        <w:t xml:space="preserve"> OpenAI Whisper</w:t>
+        <w:t xml:space="preserve"> OpenAI Whisper </w:t>
+      </w:r>
+      <w:r>
+        <w:rPr>
+          <w:rFonts w:ascii="Calibri" w:hAnsi="Calibri" w:cs="Calibri"/>
+          <w:sz w:val="18"/>
+          <w:szCs w:val="18"/>
+        </w:rPr>
+        <w:sym w:font="Symbol" w:char="F0D7"/>
+      </w:r>
+      <w:r>
+        <w:rPr>
+          <w:rFonts w:ascii="Calibri" w:hAnsi="Calibri" w:cs="Calibri"/>
+          <w:sz w:val="18"/>
+          <w:szCs w:val="18"/>
+        </w:rPr>
+        <w:t xml:space="preserve"> scikit-learn</w:t>
       </w:r>
       <w:r>
         <w:rPr>
@@ -2754,15 +2765,7 @@
           <w:sz w:val="18"/>
           <w:szCs w:val="18"/>
         </w:rPr>
-        <w:t xml:space="preserve"> </w:t>
-      </w:r>
-      <w:r>
-        <w:rPr>
-          <w:rFonts w:ascii="Calibri" w:hAnsi="Calibri" w:cs="Calibri"/>
-          <w:sz w:val="18"/>
-          <w:szCs w:val="18"/>
-        </w:rPr>
-        <w:t>scikit-learn</w:t>
+        <w:t xml:space="preserve"> Jest (Unit Testing)</w:t>
       </w:r>
     </w:p>
     <w:p>
@@ -2808,15 +2811,7 @@
           <w:sz w:val="18"/>
           <w:szCs w:val="18"/>
         </w:rPr>
-        <w:t>PostgreSQL</w:t>
-      </w:r>
-      <w:r>
-        <w:rPr>
-          <w:rFonts w:ascii="Calibri" w:hAnsi="Calibri" w:cs="Calibri"/>
-          <w:sz w:val="18"/>
-          <w:szCs w:val="18"/>
-        </w:rPr>
-        <w:t xml:space="preserve"> </w:t>
+        <w:t xml:space="preserve">PostgreSQL </w:t>
       </w:r>
       <w:r>
         <w:rPr>
@@ -2832,23 +2827,7 @@
           <w:sz w:val="18"/>
           <w:szCs w:val="18"/>
         </w:rPr>
-        <w:t xml:space="preserve"> </w:t>
-      </w:r>
-      <w:r>
-        <w:rPr>
-          <w:rFonts w:ascii="Calibri" w:hAnsi="Calibri" w:cs="Calibri"/>
-          <w:sz w:val="18"/>
-          <w:szCs w:val="18"/>
-        </w:rPr>
-        <w:t>MySQL</w:t>
-      </w:r>
-      <w:r>
-        <w:rPr>
-          <w:rFonts w:ascii="Calibri" w:hAnsi="Calibri" w:cs="Calibri"/>
-          <w:sz w:val="18"/>
-          <w:szCs w:val="18"/>
-        </w:rPr>
-        <w:t xml:space="preserve"> </w:t>
+        <w:t xml:space="preserve"> MySQL </w:t>
       </w:r>
       <w:r>
         <w:rPr>
@@ -2864,15 +2843,7 @@
           <w:sz w:val="18"/>
           <w:szCs w:val="18"/>
         </w:rPr>
-        <w:t xml:space="preserve"> </w:t>
-      </w:r>
-      <w:r>
-        <w:rPr>
-          <w:rFonts w:ascii="Calibri" w:hAnsi="Calibri" w:cs="Calibri"/>
-          <w:sz w:val="18"/>
-          <w:szCs w:val="18"/>
-        </w:rPr>
-        <w:t>SQLite</w:t>
+        <w:t xml:space="preserve"> SQLite</w:t>
       </w:r>
     </w:p>
     <w:p>
@@ -3098,22 +3069,6 @@
           <w:szCs w:val="18"/>
         </w:rPr>
         <w:t xml:space="preserve">Problem Solving </w:t>
-      </w:r>
-      <w:r>
-        <w:rPr>
-          <w:rFonts w:ascii="Calibri" w:hAnsi="Calibri" w:cs="Calibri"/>
-          <w:sz w:val="18"/>
-          <w:szCs w:val="18"/>
-        </w:rPr>
-        <w:sym w:font="Symbol" w:char="F0D7"/>
-      </w:r>
-      <w:r>
-        <w:rPr>
-          <w:rFonts w:ascii="Calibri" w:hAnsi="Calibri" w:cs="Calibri"/>
-          <w:sz w:val="18"/>
-          <w:szCs w:val="18"/>
-        </w:rPr>
-        <w:t xml:space="preserve"> Communication </w:t>
       </w:r>
       <w:r>
         <w:rPr>
@@ -4286,9 +4241,10 @@
     </w:p>
     <w:p>
       <w:pPr>
+        <w:pStyle w:val="ListParagraph"/>
         <w:numPr>
           <w:ilvl w:val="0"/>
-          <w:numId w:val="8"/>
+          <w:numId w:val="9"/>
         </w:numPr>
         <w:tabs>
           <w:tab w:val="right" w:pos="10080"/>
@@ -4341,23 +4297,7 @@
           <w:sz w:val="18"/>
           <w:szCs w:val="18"/>
         </w:rPr>
-        <w:t>web application process</w:t>
-      </w:r>
-      <w:r>
-        <w:rPr>
-          <w:rFonts w:ascii="Calibri" w:eastAsia="Times New Roman" w:hAnsi="Calibri" w:cs="Calibri"/>
-          <w:sz w:val="18"/>
-          <w:szCs w:val="18"/>
-        </w:rPr>
-        <w:t>ing</w:t>
-      </w:r>
-      <w:r>
-        <w:rPr>
-          <w:rFonts w:ascii="Calibri" w:eastAsia="Times New Roman" w:hAnsi="Calibri" w:cs="Calibri"/>
-          <w:sz w:val="18"/>
-          <w:szCs w:val="18"/>
-        </w:rPr>
-        <w:t xml:space="preserve"> user audio file</w:t>
+        <w:t>web application processing user audio file</w:t>
       </w:r>
       <w:r>
         <w:rPr>
@@ -4422,9 +4362,10 @@
     </w:p>
     <w:p>
       <w:pPr>
+        <w:pStyle w:val="ListParagraph"/>
         <w:numPr>
           <w:ilvl w:val="0"/>
-          <w:numId w:val="8"/>
+          <w:numId w:val="9"/>
         </w:numPr>
         <w:tabs>
           <w:tab w:val="right" w:pos="10080"/>
@@ -4548,9 +4489,10 @@
     </w:p>
     <w:p>
       <w:pPr>
+        <w:pStyle w:val="ListParagraph"/>
         <w:numPr>
           <w:ilvl w:val="0"/>
-          <w:numId w:val="8"/>
+          <w:numId w:val="9"/>
         </w:numPr>
         <w:tabs>
           <w:tab w:val="right" w:pos="10080"/>
@@ -4644,9 +4586,10 @@
     </w:p>
     <w:p>
       <w:pPr>
+        <w:pStyle w:val="ListParagraph"/>
         <w:numPr>
           <w:ilvl w:val="0"/>
-          <w:numId w:val="8"/>
+          <w:numId w:val="9"/>
         </w:numPr>
         <w:tabs>
           <w:tab w:val="right" w:pos="10080"/>
@@ -4958,23 +4901,15 @@
           <w:sz w:val="19"/>
           <w:szCs w:val="19"/>
         </w:rPr>
-        <w:t>2</w:t>
-      </w:r>
-      <w:r>
-        <w:rPr>
-          <w:rFonts w:ascii="Calibri" w:eastAsia="Times New Roman" w:hAnsi="Calibri" w:cs="Calibri"/>
-          <w:bCs/>
-          <w:sz w:val="19"/>
-          <w:szCs w:val="19"/>
-        </w:rPr>
-        <w:t>3</w:t>
+        <w:t>23</w:t>
       </w:r>
     </w:p>
     <w:p>
       <w:pPr>
+        <w:pStyle w:val="ListParagraph"/>
         <w:numPr>
           <w:ilvl w:val="0"/>
-          <w:numId w:val="7"/>
+          <w:numId w:val="10"/>
         </w:numPr>
         <w:tabs>
           <w:tab w:val="right" w:pos="8787"/>
@@ -4991,15 +4926,7 @@
           <w:sz w:val="18"/>
           <w:szCs w:val="18"/>
         </w:rPr>
-        <w:t>Resolved technical issues with podiums and projectors during sessions, ensuring smooth presentations</w:t>
-      </w:r>
-      <w:r>
-        <w:rPr>
-          <w:rFonts w:ascii="Calibri" w:eastAsia="Times New Roman" w:hAnsi="Calibri" w:cs="Calibri"/>
-          <w:sz w:val="18"/>
-          <w:szCs w:val="18"/>
-        </w:rPr>
-        <w:t>.</w:t>
+        <w:t>Resolved technical issues with podiums and projectors during sessions, ensuring smooth presentations.</w:t>
       </w:r>
     </w:p>
     <w:p>
@@ -5079,18 +5006,6 @@
         </w:rPr>
         <w:t>.</w:t>
       </w:r>
-    </w:p>
-    <w:p>
-      <w:pPr>
-        <w:tabs>
-          <w:tab w:val="right" w:pos="8640"/>
-        </w:tabs>
-        <w:rPr>
-          <w:rFonts w:ascii="Calibri" w:eastAsia="Times New Roman" w:hAnsi="Calibri" w:cs="Calibri"/>
-          <w:sz w:val="18"/>
-          <w:szCs w:val="18"/>
-        </w:rPr>
-      </w:pPr>
     </w:p>
     <w:sectPr>
       <w:pgSz w:w="11909" w:h="16834"/>
@@ -5784,6 +5699,118 @@
     </w:lvl>
   </w:abstractNum>
   <w:abstractNum w:abstractNumId="6" w15:restartNumberingAfterBreak="0">
+    <w:nsid w:val="406B7A10"/>
+    <w:multiLevelType w:val="hybridMultilevel"/>
+    <w:tmpl w:val="E49CD5A4"/>
+    <w:lvl w:ilvl="0" w:tplc="64A6B6B6">
+      <w:numFmt w:val="bullet"/>
+      <w:lvlText w:val=""/>
+      <w:lvlJc w:val="left"/>
+      <w:pPr>
+        <w:ind w:left="720" w:hanging="360"/>
+      </w:pPr>
+      <w:rPr>
+        <w:rFonts w:ascii="Symbol" w:eastAsia="Times New Roman" w:hAnsi="Symbol" w:cs="Calibri" w:hint="default"/>
+      </w:rPr>
+    </w:lvl>
+    <w:lvl w:ilvl="1" w:tplc="04090003" w:tentative="1">
+      <w:start w:val="1"/>
+      <w:numFmt w:val="bullet"/>
+      <w:lvlText w:val="o"/>
+      <w:lvlJc w:val="left"/>
+      <w:pPr>
+        <w:ind w:left="1440" w:hanging="360"/>
+      </w:pPr>
+      <w:rPr>
+        <w:rFonts w:ascii="Courier New" w:hAnsi="Courier New" w:cs="Courier New" w:hint="default"/>
+      </w:rPr>
+    </w:lvl>
+    <w:lvl w:ilvl="2" w:tplc="04090005" w:tentative="1">
+      <w:start w:val="1"/>
+      <w:numFmt w:val="bullet"/>
+      <w:lvlText w:val=""/>
+      <w:lvlJc w:val="left"/>
+      <w:pPr>
+        <w:ind w:left="2160" w:hanging="360"/>
+      </w:pPr>
+      <w:rPr>
+        <w:rFonts w:ascii="Wingdings" w:hAnsi="Wingdings" w:hint="default"/>
+      </w:rPr>
+    </w:lvl>
+    <w:lvl w:ilvl="3" w:tplc="04090001" w:tentative="1">
+      <w:start w:val="1"/>
+      <w:numFmt w:val="bullet"/>
+      <w:lvlText w:val=""/>
+      <w:lvlJc w:val="left"/>
+      <w:pPr>
+        <w:ind w:left="2880" w:hanging="360"/>
+      </w:pPr>
+      <w:rPr>
+        <w:rFonts w:ascii="Symbol" w:hAnsi="Symbol" w:hint="default"/>
+      </w:rPr>
+    </w:lvl>
+    <w:lvl w:ilvl="4" w:tplc="04090003" w:tentative="1">
+      <w:start w:val="1"/>
+      <w:numFmt w:val="bullet"/>
+      <w:lvlText w:val="o"/>
+      <w:lvlJc w:val="left"/>
+      <w:pPr>
+        <w:ind w:left="3600" w:hanging="360"/>
+      </w:pPr>
+      <w:rPr>
+        <w:rFonts w:ascii="Courier New" w:hAnsi="Courier New" w:cs="Courier New" w:hint="default"/>
+      </w:rPr>
+    </w:lvl>
+    <w:lvl w:ilvl="5" w:tplc="04090005" w:tentative="1">
+      <w:start w:val="1"/>
+      <w:numFmt w:val="bullet"/>
+      <w:lvlText w:val=""/>
+      <w:lvlJc w:val="left"/>
+      <w:pPr>
+        <w:ind w:left="4320" w:hanging="360"/>
+      </w:pPr>
+      <w:rPr>
+        <w:rFonts w:ascii="Wingdings" w:hAnsi="Wingdings" w:hint="default"/>
+      </w:rPr>
+    </w:lvl>
+    <w:lvl w:ilvl="6" w:tplc="04090001" w:tentative="1">
+      <w:start w:val="1"/>
+      <w:numFmt w:val="bullet"/>
+      <w:lvlText w:val=""/>
+      <w:lvlJc w:val="left"/>
+      <w:pPr>
+        <w:ind w:left="5040" w:hanging="360"/>
+      </w:pPr>
+      <w:rPr>
+        <w:rFonts w:ascii="Symbol" w:hAnsi="Symbol" w:hint="default"/>
+      </w:rPr>
+    </w:lvl>
+    <w:lvl w:ilvl="7" w:tplc="04090003" w:tentative="1">
+      <w:start w:val="1"/>
+      <w:numFmt w:val="bullet"/>
+      <w:lvlText w:val="o"/>
+      <w:lvlJc w:val="left"/>
+      <w:pPr>
+        <w:ind w:left="5760" w:hanging="360"/>
+      </w:pPr>
+      <w:rPr>
+        <w:rFonts w:ascii="Courier New" w:hAnsi="Courier New" w:cs="Courier New" w:hint="default"/>
+      </w:rPr>
+    </w:lvl>
+    <w:lvl w:ilvl="8" w:tplc="04090005" w:tentative="1">
+      <w:start w:val="1"/>
+      <w:numFmt w:val="bullet"/>
+      <w:lvlText w:val=""/>
+      <w:lvlJc w:val="left"/>
+      <w:pPr>
+        <w:ind w:left="6480" w:hanging="360"/>
+      </w:pPr>
+      <w:rPr>
+        <w:rFonts w:ascii="Wingdings" w:hAnsi="Wingdings" w:hint="default"/>
+      </w:rPr>
+    </w:lvl>
+  </w:abstractNum>
+  <w:abstractNum w:abstractNumId="7" w15:restartNumberingAfterBreak="0">
     <w:nsid w:val="569B4091"/>
     <w:multiLevelType w:val="multilevel"/>
     <w:tmpl w:val="734EF49A"/>
@@ -5896,7 +5923,7 @@
       </w:rPr>
     </w:lvl>
   </w:abstractNum>
-  <w:abstractNum w:abstractNumId="7" w15:restartNumberingAfterBreak="0">
+  <w:abstractNum w:abstractNumId="8" w15:restartNumberingAfterBreak="0">
     <w:nsid w:val="58574F35"/>
     <w:multiLevelType w:val="multilevel"/>
     <w:tmpl w:val="F7DC3808"/>
@@ -6009,7 +6036,119 @@
       </w:rPr>
     </w:lvl>
   </w:abstractNum>
-  <w:abstractNum w:abstractNumId="8" w15:restartNumberingAfterBreak="0">
+  <w:abstractNum w:abstractNumId="9" w15:restartNumberingAfterBreak="0">
+    <w:nsid w:val="6AAF1823"/>
+    <w:multiLevelType w:val="hybridMultilevel"/>
+    <w:tmpl w:val="951E1878"/>
+    <w:lvl w:ilvl="0" w:tplc="8F90EF3C">
+      <w:numFmt w:val="bullet"/>
+      <w:lvlText w:val=""/>
+      <w:lvlJc w:val="left"/>
+      <w:pPr>
+        <w:ind w:left="720" w:hanging="360"/>
+      </w:pPr>
+      <w:rPr>
+        <w:rFonts w:ascii="Symbol" w:eastAsia="Times New Roman" w:hAnsi="Symbol" w:cs="Calibri" w:hint="default"/>
+      </w:rPr>
+    </w:lvl>
+    <w:lvl w:ilvl="1" w:tplc="04090003" w:tentative="1">
+      <w:start w:val="1"/>
+      <w:numFmt w:val="bullet"/>
+      <w:lvlText w:val="o"/>
+      <w:lvlJc w:val="left"/>
+      <w:pPr>
+        <w:ind w:left="1440" w:hanging="360"/>
+      </w:pPr>
+      <w:rPr>
+        <w:rFonts w:ascii="Courier New" w:hAnsi="Courier New" w:cs="Courier New" w:hint="default"/>
+      </w:rPr>
+    </w:lvl>
+    <w:lvl w:ilvl="2" w:tplc="04090005" w:tentative="1">
+      <w:start w:val="1"/>
+      <w:numFmt w:val="bullet"/>
+      <w:lvlText w:val=""/>
+      <w:lvlJc w:val="left"/>
+      <w:pPr>
+        <w:ind w:left="2160" w:hanging="360"/>
+      </w:pPr>
+      <w:rPr>
+        <w:rFonts w:ascii="Wingdings" w:hAnsi="Wingdings" w:hint="default"/>
+      </w:rPr>
+    </w:lvl>
+    <w:lvl w:ilvl="3" w:tplc="04090001" w:tentative="1">
+      <w:start w:val="1"/>
+      <w:numFmt w:val="bullet"/>
+      <w:lvlText w:val=""/>
+      <w:lvlJc w:val="left"/>
+      <w:pPr>
+        <w:ind w:left="2880" w:hanging="360"/>
+      </w:pPr>
+      <w:rPr>
+        <w:rFonts w:ascii="Symbol" w:hAnsi="Symbol" w:hint="default"/>
+      </w:rPr>
+    </w:lvl>
+    <w:lvl w:ilvl="4" w:tplc="04090003" w:tentative="1">
+      <w:start w:val="1"/>
+      <w:numFmt w:val="bullet"/>
+      <w:lvlText w:val="o"/>
+      <w:lvlJc w:val="left"/>
+      <w:pPr>
+        <w:ind w:left="3600" w:hanging="360"/>
+      </w:pPr>
+      <w:rPr>
+        <w:rFonts w:ascii="Courier New" w:hAnsi="Courier New" w:cs="Courier New" w:hint="default"/>
+      </w:rPr>
+    </w:lvl>
+    <w:lvl w:ilvl="5" w:tplc="04090005" w:tentative="1">
+      <w:start w:val="1"/>
+      <w:numFmt w:val="bullet"/>
+      <w:lvlText w:val=""/>
+      <w:lvlJc w:val="left"/>
+      <w:pPr>
+        <w:ind w:left="4320" w:hanging="360"/>
+      </w:pPr>
+      <w:rPr>
+        <w:rFonts w:ascii="Wingdings" w:hAnsi="Wingdings" w:hint="default"/>
+      </w:rPr>
+    </w:lvl>
+    <w:lvl w:ilvl="6" w:tplc="04090001" w:tentative="1">
+      <w:start w:val="1"/>
+      <w:numFmt w:val="bullet"/>
+      <w:lvlText w:val=""/>
+      <w:lvlJc w:val="left"/>
+      <w:pPr>
+        <w:ind w:left="5040" w:hanging="360"/>
+      </w:pPr>
+      <w:rPr>
+        <w:rFonts w:ascii="Symbol" w:hAnsi="Symbol" w:hint="default"/>
+      </w:rPr>
+    </w:lvl>
+    <w:lvl w:ilvl="7" w:tplc="04090003" w:tentative="1">
+      <w:start w:val="1"/>
+      <w:numFmt w:val="bullet"/>
+      <w:lvlText w:val="o"/>
+      <w:lvlJc w:val="left"/>
+      <w:pPr>
+        <w:ind w:left="5760" w:hanging="360"/>
+      </w:pPr>
+      <w:rPr>
+        <w:rFonts w:ascii="Courier New" w:hAnsi="Courier New" w:cs="Courier New" w:hint="default"/>
+      </w:rPr>
+    </w:lvl>
+    <w:lvl w:ilvl="8" w:tplc="04090005" w:tentative="1">
+      <w:start w:val="1"/>
+      <w:numFmt w:val="bullet"/>
+      <w:lvlText w:val=""/>
+      <w:lvlJc w:val="left"/>
+      <w:pPr>
+        <w:ind w:left="6480" w:hanging="360"/>
+      </w:pPr>
+      <w:rPr>
+        <w:rFonts w:ascii="Wingdings" w:hAnsi="Wingdings" w:hint="default"/>
+      </w:rPr>
+    </w:lvl>
+  </w:abstractNum>
+  <w:abstractNum w:abstractNumId="10" w15:restartNumberingAfterBreak="0">
     <w:nsid w:val="6FA318DC"/>
     <w:multiLevelType w:val="hybridMultilevel"/>
     <w:tmpl w:val="D8EA21EA"/>
@@ -6124,7 +6263,7 @@
       </w:rPr>
     </w:lvl>
   </w:abstractNum>
-  <w:abstractNum w:abstractNumId="9" w15:restartNumberingAfterBreak="0">
+  <w:abstractNum w:abstractNumId="11" w15:restartNumberingAfterBreak="0">
     <w:nsid w:val="74466D30"/>
     <w:multiLevelType w:val="multilevel"/>
     <w:tmpl w:val="2BE45602"/>
@@ -6253,19 +6392,25 @@
     <w:abstractNumId w:val="3"/>
   </w:num>
   <w:num w:numId="6" w16cid:durableId="2025209731">
-    <w:abstractNumId w:val="9"/>
+    <w:abstractNumId w:val="11"/>
   </w:num>
   <w:num w:numId="7" w16cid:durableId="519667274">
-    <w:abstractNumId w:val="7"/>
+    <w:abstractNumId w:val="8"/>
   </w:num>
   <w:num w:numId="8" w16cid:durableId="1776096862">
-    <w:abstractNumId w:val="6"/>
+    <w:abstractNumId w:val="7"/>
   </w:num>
   <w:num w:numId="9" w16cid:durableId="2110155914">
     <w:abstractNumId w:val="2"/>
   </w:num>
   <w:num w:numId="10" w16cid:durableId="357241245">
-    <w:abstractNumId w:val="8"/>
+    <w:abstractNumId w:val="10"/>
+  </w:num>
+  <w:num w:numId="11" w16cid:durableId="1122647068">
+    <w:abstractNumId w:val="9"/>
+  </w:num>
+  <w:num w:numId="12" w16cid:durableId="1742756514">
+    <w:abstractNumId w:val="6"/>
   </w:num>
 </w:numbering>
 </file>

</xml_diff>